<commit_message>
Project evaluation report added
</commit_message>
<xml_diff>
--- a/Reports/Technical Documentation.docx
+++ b/Reports/Technical Documentation.docx
@@ -186,7 +186,7 @@
           <w14:ligatures w14:val="standardContextual"/>
         </w:rPr>
         <w:drawing>
-          <wp:inline distT="0" distB="0" distL="0" distR="0" wp14:anchorId="5D51CDD3" wp14:editId="2FCA6BA4">
+          <wp:inline distT="0" distB="0" distL="0" distR="0" wp14:anchorId="5D51CDD3" wp14:editId="7AC191E7">
             <wp:extent cx="2264569" cy="1318448"/>
             <wp:effectExtent l="0" t="0" r="2540" b="0"/>
             <wp:docPr id="1807048121" name="Picture 1" descr="A hand holding a heart with a pulse line&#10;&#10;Description automatically generated"/>
@@ -2968,7 +2968,6 @@
               </w:rPr>
             </w:pPr>
             <w:proofErr w:type="spellStart"/>
-            <w:proofErr w:type="gramStart"/>
             <w:r>
               <w:rPr>
                 <w:lang w:val="en-AU" w:eastAsia="en-US"/>
@@ -2980,14 +2979,7 @@
               <w:rPr>
                 <w:lang w:val="en-AU" w:eastAsia="en-US"/>
               </w:rPr>
-              <w:t>(</w:t>
-            </w:r>
-            <w:proofErr w:type="gramEnd"/>
-            <w:r>
-              <w:rPr>
-                <w:lang w:val="en-AU" w:eastAsia="en-US"/>
-              </w:rPr>
-              <w:t>9.0)</w:t>
+              <w:t>(9.0)</w:t>
             </w:r>
           </w:p>
         </w:tc>
@@ -4590,21 +4582,7 @@
               <w:rPr>
                 <w:lang w:val="en-AU" w:eastAsia="en-US"/>
               </w:rPr>
-              <w:t xml:space="preserve">This function will generate the time slot for everyday according to the date </w:t>
-            </w:r>
-            <w:proofErr w:type="gramStart"/>
-            <w:r>
-              <w:rPr>
-                <w:lang w:val="en-AU" w:eastAsia="en-US"/>
-              </w:rPr>
-              <w:t>chosen ,</w:t>
-            </w:r>
-            <w:proofErr w:type="gramEnd"/>
-            <w:r>
-              <w:rPr>
-                <w:lang w:val="en-AU" w:eastAsia="en-US"/>
-              </w:rPr>
-              <w:t xml:space="preserve"> also checks in the system that chosen date has available time slot or not</w:t>
+              <w:t>This function will generate the time slot for everyday according to the date chosen , also checks in the system that chosen date has available time slot or not</w:t>
             </w:r>
           </w:p>
           <w:p>
@@ -5855,21 +5833,7 @@
                     <w:rPr>
                       <w:lang w:val="en-AU" w:eastAsia="en-US"/>
                     </w:rPr>
-                    <w:t xml:space="preserve">Stores the </w:t>
-                  </w:r>
-                  <w:proofErr w:type="gramStart"/>
-                  <w:r>
-                    <w:rPr>
-                      <w:lang w:val="en-AU" w:eastAsia="en-US"/>
-                    </w:rPr>
-                    <w:t>patient</w:t>
-                  </w:r>
-                  <w:proofErr w:type="gramEnd"/>
-                  <w:r>
-                    <w:rPr>
-                      <w:lang w:val="en-AU" w:eastAsia="en-US"/>
-                    </w:rPr>
-                    <w:t xml:space="preserve"> name </w:t>
+                    <w:t xml:space="preserve">Stores the patient name </w:t>
                   </w:r>
                 </w:p>
               </w:tc>
@@ -6379,7 +6343,6 @@
               </w:rPr>
             </w:pPr>
             <w:proofErr w:type="spellStart"/>
-            <w:proofErr w:type="gramStart"/>
             <w:r>
               <w:rPr>
                 <w:lang w:val="en-AU" w:eastAsia="en-US"/>
@@ -6387,7 +6350,6 @@
               <w:t>views.homepage</w:t>
             </w:r>
             <w:proofErr w:type="spellEnd"/>
-            <w:proofErr w:type="gramEnd"/>
           </w:p>
         </w:tc>
         <w:tc>
@@ -6445,7 +6407,6 @@
               </w:rPr>
             </w:pPr>
             <w:proofErr w:type="spellStart"/>
-            <w:proofErr w:type="gramStart"/>
             <w:r>
               <w:rPr>
                 <w:lang w:val="en-AU" w:eastAsia="en-US"/>
@@ -6453,7 +6414,6 @@
               <w:t>views.home</w:t>
             </w:r>
             <w:proofErr w:type="spellEnd"/>
-            <w:proofErr w:type="gramEnd"/>
           </w:p>
         </w:tc>
         <w:tc>
@@ -6514,7 +6474,6 @@
               </w:rPr>
             </w:pPr>
             <w:proofErr w:type="spellStart"/>
-            <w:proofErr w:type="gramStart"/>
             <w:r>
               <w:rPr>
                 <w:lang w:val="en-AU" w:eastAsia="en-US"/>
@@ -6522,7 +6481,6 @@
               <w:t>views.aboutpage</w:t>
             </w:r>
             <w:proofErr w:type="spellEnd"/>
-            <w:proofErr w:type="gramEnd"/>
           </w:p>
         </w:tc>
         <w:tc>
@@ -6588,7 +6546,6 @@
               </w:rPr>
             </w:pPr>
             <w:proofErr w:type="spellStart"/>
-            <w:proofErr w:type="gramStart"/>
             <w:r>
               <w:rPr>
                 <w:lang w:val="en-AU" w:eastAsia="en-US"/>
@@ -6596,7 +6553,6 @@
               <w:t>views.contactus</w:t>
             </w:r>
             <w:proofErr w:type="spellEnd"/>
-            <w:proofErr w:type="gramEnd"/>
           </w:p>
         </w:tc>
         <w:tc>
@@ -6657,7 +6613,6 @@
               </w:rPr>
             </w:pPr>
             <w:proofErr w:type="spellStart"/>
-            <w:proofErr w:type="gramStart"/>
             <w:r>
               <w:rPr>
                 <w:lang w:val="en-AU" w:eastAsia="en-US"/>
@@ -6665,7 +6620,6 @@
               <w:t>views.profile</w:t>
             </w:r>
             <w:proofErr w:type="spellEnd"/>
-            <w:proofErr w:type="gramEnd"/>
           </w:p>
         </w:tc>
         <w:tc>
@@ -6723,7 +6677,6 @@
               </w:rPr>
             </w:pPr>
             <w:proofErr w:type="spellStart"/>
-            <w:proofErr w:type="gramStart"/>
             <w:r>
               <w:rPr>
                 <w:lang w:val="en-AU" w:eastAsia="en-US"/>
@@ -6731,7 +6684,6 @@
               <w:t>chatviews.chatroom</w:t>
             </w:r>
             <w:proofErr w:type="spellEnd"/>
-            <w:proofErr w:type="gramEnd"/>
           </w:p>
         </w:tc>
         <w:tc>
@@ -6810,7 +6762,6 @@
               </w:rPr>
             </w:pPr>
             <w:proofErr w:type="spellStart"/>
-            <w:proofErr w:type="gramStart"/>
             <w:r>
               <w:rPr>
                 <w:lang w:val="en-AU" w:eastAsia="en-US"/>
@@ -6818,7 +6769,6 @@
               <w:t>views.loginpage</w:t>
             </w:r>
             <w:proofErr w:type="spellEnd"/>
-            <w:proofErr w:type="gramEnd"/>
           </w:p>
         </w:tc>
         <w:tc>
@@ -6876,7 +6826,6 @@
               </w:rPr>
             </w:pPr>
             <w:proofErr w:type="spellStart"/>
-            <w:proofErr w:type="gramStart"/>
             <w:r>
               <w:rPr>
                 <w:lang w:val="en-AU" w:eastAsia="en-US"/>
@@ -6884,7 +6833,6 @@
               <w:t>views.logout</w:t>
             </w:r>
             <w:proofErr w:type="spellEnd"/>
-            <w:proofErr w:type="gramEnd"/>
           </w:p>
         </w:tc>
         <w:tc>
@@ -6959,19 +6907,11 @@
               </w:rPr>
             </w:pPr>
             <w:proofErr w:type="spellStart"/>
-            <w:proofErr w:type="gramStart"/>
-            <w:r>
-              <w:rPr>
-                <w:lang w:val="en-AU" w:eastAsia="en-US"/>
-              </w:rPr>
-              <w:t>views.logout</w:t>
-            </w:r>
-            <w:proofErr w:type="gramEnd"/>
-            <w:r>
-              <w:rPr>
-                <w:lang w:val="en-AU" w:eastAsia="en-US"/>
-              </w:rPr>
-              <w:t>_admin</w:t>
+            <w:r>
+              <w:rPr>
+                <w:lang w:val="en-AU" w:eastAsia="en-US"/>
+              </w:rPr>
+              <w:t>views.logout_admin</w:t>
             </w:r>
             <w:proofErr w:type="spellEnd"/>
           </w:p>
@@ -7045,7 +6985,6 @@
               </w:rPr>
             </w:pPr>
             <w:proofErr w:type="spellStart"/>
-            <w:proofErr w:type="gramStart"/>
             <w:r>
               <w:rPr>
                 <w:lang w:val="en-AU" w:eastAsia="en-US"/>
@@ -7053,7 +6992,6 @@
               <w:t>views.createaccountpage</w:t>
             </w:r>
             <w:proofErr w:type="spellEnd"/>
-            <w:proofErr w:type="gramEnd"/>
           </w:p>
         </w:tc>
         <w:tc>
@@ -7140,7 +7078,6 @@
               </w:rPr>
             </w:pPr>
             <w:proofErr w:type="spellStart"/>
-            <w:proofErr w:type="gramStart"/>
             <w:r>
               <w:rPr>
                 <w:lang w:val="en-AU" w:eastAsia="en-US"/>
@@ -7148,7 +7085,6 @@
               <w:t>views.patienthome</w:t>
             </w:r>
             <w:proofErr w:type="spellEnd"/>
-            <w:proofErr w:type="gramEnd"/>
           </w:p>
         </w:tc>
         <w:tc>
@@ -7220,7 +7156,6 @@
               </w:rPr>
             </w:pPr>
             <w:proofErr w:type="spellStart"/>
-            <w:proofErr w:type="gramStart"/>
             <w:r>
               <w:rPr>
                 <w:lang w:val="en-AU" w:eastAsia="en-US"/>
@@ -7228,7 +7163,6 @@
               <w:t>views.doctorhome</w:t>
             </w:r>
             <w:proofErr w:type="spellEnd"/>
-            <w:proofErr w:type="gramEnd"/>
           </w:p>
         </w:tc>
         <w:tc>
@@ -7303,7 +7237,6 @@
               </w:rPr>
             </w:pPr>
             <w:proofErr w:type="spellStart"/>
-            <w:proofErr w:type="gramStart"/>
             <w:r>
               <w:rPr>
                 <w:lang w:val="en-AU" w:eastAsia="en-US"/>
@@ -7311,7 +7244,6 @@
               <w:t>views.adminhome</w:t>
             </w:r>
             <w:proofErr w:type="spellEnd"/>
-            <w:proofErr w:type="gramEnd"/>
           </w:p>
         </w:tc>
         <w:tc>
@@ -7383,7 +7315,6 @@
               </w:rPr>
             </w:pPr>
             <w:proofErr w:type="spellStart"/>
-            <w:proofErr w:type="gramStart"/>
             <w:r>
               <w:rPr>
                 <w:lang w:val="en-AU" w:eastAsia="en-US"/>
@@ -7391,7 +7322,6 @@
               <w:t>views.adminadddoctor</w:t>
             </w:r>
             <w:proofErr w:type="spellEnd"/>
-            <w:proofErr w:type="gramEnd"/>
           </w:p>
         </w:tc>
         <w:tc>
@@ -7466,7 +7396,6 @@
               </w:rPr>
             </w:pPr>
             <w:proofErr w:type="spellStart"/>
-            <w:proofErr w:type="gramStart"/>
             <w:r>
               <w:rPr>
                 <w:lang w:val="en-AU" w:eastAsia="en-US"/>
@@ -7474,7 +7403,6 @@
               <w:t>views.adminviewdoctor</w:t>
             </w:r>
             <w:proofErr w:type="spellEnd"/>
-            <w:proofErr w:type="gramEnd"/>
           </w:p>
         </w:tc>
         <w:tc>
@@ -7547,7 +7475,6 @@
               <w:t>/</w:t>
             </w:r>
             <w:proofErr w:type="spellStart"/>
-            <w:proofErr w:type="gramStart"/>
             <w:r>
               <w:rPr>
                 <w:lang w:val="en-AU" w:eastAsia="en-US"/>
@@ -7555,7 +7482,6 @@
               <w:t>str:email</w:t>
             </w:r>
             <w:proofErr w:type="spellEnd"/>
-            <w:proofErr w:type="gramEnd"/>
             <w:r>
               <w:rPr>
                 <w:lang w:val="en-AU" w:eastAsia="en-US"/>
@@ -7577,19 +7503,11 @@
               </w:rPr>
             </w:pPr>
             <w:proofErr w:type="spellStart"/>
-            <w:proofErr w:type="gramStart"/>
-            <w:r>
-              <w:rPr>
-                <w:lang w:val="en-AU" w:eastAsia="en-US"/>
-              </w:rPr>
-              <w:t>views.admin</w:t>
-            </w:r>
-            <w:proofErr w:type="gramEnd"/>
-            <w:r>
-              <w:rPr>
-                <w:lang w:val="en-AU" w:eastAsia="en-US"/>
-              </w:rPr>
-              <w:t>_delete_doctor</w:t>
+            <w:r>
+              <w:rPr>
+                <w:lang w:val="en-AU" w:eastAsia="en-US"/>
+              </w:rPr>
+              <w:t>views.admin_delete_doctor</w:t>
             </w:r>
             <w:proofErr w:type="spellEnd"/>
           </w:p>
@@ -7666,7 +7584,6 @@
               </w:rPr>
             </w:pPr>
             <w:proofErr w:type="spellStart"/>
-            <w:proofErr w:type="gramStart"/>
             <w:r>
               <w:rPr>
                 <w:lang w:val="en-AU" w:eastAsia="en-US"/>
@@ -7674,7 +7591,6 @@
               <w:t>views.adminviewappointment</w:t>
             </w:r>
             <w:proofErr w:type="spellEnd"/>
-            <w:proofErr w:type="gramEnd"/>
           </w:p>
         </w:tc>
         <w:tc>
@@ -7746,7 +7662,6 @@
               </w:rPr>
             </w:pPr>
             <w:proofErr w:type="spellStart"/>
-            <w:proofErr w:type="gramStart"/>
             <w:r>
               <w:rPr>
                 <w:lang w:val="en-AU" w:eastAsia="en-US"/>
@@ -7754,7 +7669,6 @@
               <w:t>views.makeappointments</w:t>
             </w:r>
             <w:proofErr w:type="spellEnd"/>
-            <w:proofErr w:type="gramEnd"/>
           </w:p>
         </w:tc>
         <w:tc>
@@ -7829,7 +7743,6 @@
               </w:rPr>
             </w:pPr>
             <w:proofErr w:type="spellStart"/>
-            <w:proofErr w:type="gramStart"/>
             <w:r>
               <w:rPr>
                 <w:lang w:val="en-AU" w:eastAsia="en-US"/>
@@ -7837,7 +7750,6 @@
               <w:t>views.viewmypatients</w:t>
             </w:r>
             <w:proofErr w:type="spellEnd"/>
-            <w:proofErr w:type="gramEnd"/>
           </w:p>
         </w:tc>
         <w:tc>
@@ -7909,7 +7821,6 @@
               </w:rPr>
             </w:pPr>
             <w:proofErr w:type="spellStart"/>
-            <w:proofErr w:type="gramStart"/>
             <w:r>
               <w:rPr>
                 <w:lang w:val="en-AU" w:eastAsia="en-US"/>
@@ -7917,7 +7828,6 @@
               <w:t>views.viewallrecords</w:t>
             </w:r>
             <w:proofErr w:type="spellEnd"/>
-            <w:proofErr w:type="gramEnd"/>
           </w:p>
         </w:tc>
         <w:tc>
@@ -7978,7 +7888,6 @@
               <w:t>/</w:t>
             </w:r>
             <w:proofErr w:type="spellStart"/>
-            <w:proofErr w:type="gramStart"/>
             <w:r>
               <w:rPr>
                 <w:lang w:val="en-AU" w:eastAsia="en-US"/>
@@ -7986,7 +7895,6 @@
               <w:t>int:pid</w:t>
             </w:r>
             <w:proofErr w:type="spellEnd"/>
-            <w:proofErr w:type="gramEnd"/>
             <w:r>
               <w:rPr>
                 <w:lang w:val="en-AU" w:eastAsia="en-US"/>
@@ -8008,19 +7916,11 @@
               </w:rPr>
             </w:pPr>
             <w:proofErr w:type="spellStart"/>
-            <w:proofErr w:type="gramStart"/>
-            <w:r>
-              <w:rPr>
-                <w:lang w:val="en-AU" w:eastAsia="en-US"/>
-              </w:rPr>
-              <w:t>views.patient</w:t>
-            </w:r>
-            <w:proofErr w:type="gramEnd"/>
-            <w:r>
-              <w:rPr>
-                <w:lang w:val="en-AU" w:eastAsia="en-US"/>
-              </w:rPr>
-              <w:t>_delete_appointment</w:t>
+            <w:r>
+              <w:rPr>
+                <w:lang w:val="en-AU" w:eastAsia="en-US"/>
+              </w:rPr>
+              <w:t>views.patient_delete_appointment</w:t>
             </w:r>
             <w:proofErr w:type="spellEnd"/>
           </w:p>
@@ -8063,21 +7963,7 @@
               <w:rPr>
                 <w:lang w:val="en-AU" w:eastAsia="en-US"/>
               </w:rPr>
-              <w:t>'</w:t>
-            </w:r>
-            <w:proofErr w:type="gramStart"/>
-            <w:r>
-              <w:rPr>
-                <w:lang w:val="en-AU" w:eastAsia="en-US"/>
-              </w:rPr>
-              <w:t>get</w:t>
-            </w:r>
-            <w:proofErr w:type="gramEnd"/>
-            <w:r>
-              <w:rPr>
-                <w:lang w:val="en-AU" w:eastAsia="en-US"/>
-              </w:rPr>
-              <w:t>-available-time-slots/'</w:t>
+              <w:t>'get-available-time-slots/'</w:t>
             </w:r>
           </w:p>
         </w:tc>
@@ -8175,7 +8061,6 @@
               </w:rPr>
             </w:pPr>
             <w:proofErr w:type="spellStart"/>
-            <w:proofErr w:type="gramStart"/>
             <w:r>
               <w:rPr>
                 <w:lang w:val="en-AU" w:eastAsia="en-US"/>
@@ -8183,7 +8068,6 @@
               <w:t>views.updatepassword</w:t>
             </w:r>
             <w:proofErr w:type="spellEnd"/>
-            <w:proofErr w:type="gramEnd"/>
           </w:p>
         </w:tc>
         <w:tc>
@@ -8227,19 +8111,11 @@
               <w:t>'</w:t>
             </w:r>
             <w:proofErr w:type="spellStart"/>
-            <w:proofErr w:type="gramStart"/>
-            <w:r>
-              <w:rPr>
-                <w:lang w:val="en-AU" w:eastAsia="en-US"/>
-              </w:rPr>
-              <w:t>reset</w:t>
-            </w:r>
-            <w:proofErr w:type="gramEnd"/>
-            <w:r>
-              <w:rPr>
-                <w:lang w:val="en-AU" w:eastAsia="en-US"/>
-              </w:rPr>
-              <w:t>_password</w:t>
+            <w:r>
+              <w:rPr>
+                <w:lang w:val="en-AU" w:eastAsia="en-US"/>
+              </w:rPr>
+              <w:t>reset_password</w:t>
             </w:r>
             <w:proofErr w:type="spellEnd"/>
             <w:r>
@@ -8267,28 +8143,14 @@
               <w:rPr>
                 <w:lang w:val="en-AU" w:eastAsia="en-US"/>
               </w:rPr>
-              <w:t>auth_views.PasswordResetView.as_</w:t>
-            </w:r>
-            <w:proofErr w:type="gramStart"/>
-            <w:r>
-              <w:rPr>
-                <w:lang w:val="en-AU" w:eastAsia="en-US"/>
-              </w:rPr>
-              <w:t>view</w:t>
+              <w:t>auth_views.PasswordResetView.as_view</w:t>
             </w:r>
             <w:proofErr w:type="spellEnd"/>
             <w:r>
               <w:rPr>
                 <w:lang w:val="en-AU" w:eastAsia="en-US"/>
               </w:rPr>
-              <w:t>(</w:t>
-            </w:r>
-            <w:proofErr w:type="gramEnd"/>
-            <w:r>
-              <w:rPr>
-                <w:lang w:val="en-AU" w:eastAsia="en-US"/>
-              </w:rPr>
-              <w:t>)</w:t>
+              <w:t>()</w:t>
             </w:r>
           </w:p>
         </w:tc>
@@ -8336,19 +8198,11 @@
               <w:t>'</w:t>
             </w:r>
             <w:proofErr w:type="spellStart"/>
-            <w:proofErr w:type="gramStart"/>
-            <w:r>
-              <w:rPr>
-                <w:lang w:val="en-AU" w:eastAsia="en-US"/>
-              </w:rPr>
-              <w:t>reset</w:t>
-            </w:r>
-            <w:proofErr w:type="gramEnd"/>
-            <w:r>
-              <w:rPr>
-                <w:lang w:val="en-AU" w:eastAsia="en-US"/>
-              </w:rPr>
-              <w:t>_password_sent</w:t>
+            <w:r>
+              <w:rPr>
+                <w:lang w:val="en-AU" w:eastAsia="en-US"/>
+              </w:rPr>
+              <w:t>reset_password_sent</w:t>
             </w:r>
             <w:proofErr w:type="spellEnd"/>
             <w:r>
@@ -8376,28 +8230,14 @@
               <w:rPr>
                 <w:lang w:val="en-AU" w:eastAsia="en-US"/>
               </w:rPr>
-              <w:t>auth_views.PasswordResetDoneView.as_</w:t>
-            </w:r>
-            <w:proofErr w:type="gramStart"/>
-            <w:r>
-              <w:rPr>
-                <w:lang w:val="en-AU" w:eastAsia="en-US"/>
-              </w:rPr>
-              <w:t>view</w:t>
+              <w:t>auth_views.PasswordResetDoneView.as_view</w:t>
             </w:r>
             <w:proofErr w:type="spellEnd"/>
             <w:r>
               <w:rPr>
                 <w:lang w:val="en-AU" w:eastAsia="en-US"/>
               </w:rPr>
-              <w:t>(</w:t>
-            </w:r>
-            <w:proofErr w:type="gramEnd"/>
-            <w:r>
-              <w:rPr>
-                <w:lang w:val="en-AU" w:eastAsia="en-US"/>
-              </w:rPr>
-              <w:t>)</w:t>
+              <w:t>()</w:t>
             </w:r>
           </w:p>
         </w:tc>
@@ -8460,28 +8300,14 @@
               <w:rPr>
                 <w:lang w:val="en-AU" w:eastAsia="en-US"/>
               </w:rPr>
-              <w:t>auth_views.PasswordResetConfirmView.as_</w:t>
-            </w:r>
-            <w:proofErr w:type="gramStart"/>
-            <w:r>
-              <w:rPr>
-                <w:lang w:val="en-AU" w:eastAsia="en-US"/>
-              </w:rPr>
-              <w:t>view</w:t>
+              <w:t>auth_views.PasswordResetConfirmView.as_view</w:t>
             </w:r>
             <w:proofErr w:type="spellEnd"/>
             <w:r>
               <w:rPr>
                 <w:lang w:val="en-AU" w:eastAsia="en-US"/>
               </w:rPr>
-              <w:t>(</w:t>
-            </w:r>
-            <w:proofErr w:type="gramEnd"/>
-            <w:r>
-              <w:rPr>
-                <w:lang w:val="en-AU" w:eastAsia="en-US"/>
-              </w:rPr>
-              <w:t>)</w:t>
+              <w:t>()</w:t>
             </w:r>
           </w:p>
         </w:tc>
@@ -8529,19 +8355,11 @@
               <w:t>'</w:t>
             </w:r>
             <w:proofErr w:type="spellStart"/>
-            <w:proofErr w:type="gramStart"/>
-            <w:r>
-              <w:rPr>
-                <w:lang w:val="en-AU" w:eastAsia="en-US"/>
-              </w:rPr>
-              <w:t>reset</w:t>
-            </w:r>
-            <w:proofErr w:type="gramEnd"/>
-            <w:r>
-              <w:rPr>
-                <w:lang w:val="en-AU" w:eastAsia="en-US"/>
-              </w:rPr>
-              <w:t>_password_complete</w:t>
+            <w:r>
+              <w:rPr>
+                <w:lang w:val="en-AU" w:eastAsia="en-US"/>
+              </w:rPr>
+              <w:t>reset_password_complete</w:t>
             </w:r>
             <w:proofErr w:type="spellEnd"/>
             <w:r>
@@ -8569,28 +8387,14 @@
               <w:rPr>
                 <w:lang w:val="en-AU" w:eastAsia="en-US"/>
               </w:rPr>
-              <w:t>auth_views.PasswordResetCompleteView.as_</w:t>
-            </w:r>
-            <w:proofErr w:type="gramStart"/>
-            <w:r>
-              <w:rPr>
-                <w:lang w:val="en-AU" w:eastAsia="en-US"/>
-              </w:rPr>
-              <w:t>view</w:t>
+              <w:t>auth_views.PasswordResetCompleteView.as_view</w:t>
             </w:r>
             <w:proofErr w:type="spellEnd"/>
             <w:r>
               <w:rPr>
                 <w:lang w:val="en-AU" w:eastAsia="en-US"/>
               </w:rPr>
-              <w:t>(</w:t>
-            </w:r>
-            <w:proofErr w:type="gramEnd"/>
-            <w:r>
-              <w:rPr>
-                <w:lang w:val="en-AU" w:eastAsia="en-US"/>
-              </w:rPr>
-              <w:t>)</w:t>
+              <w:t>()</w:t>
             </w:r>
           </w:p>
         </w:tc>
@@ -8757,21 +8561,7 @@
         <w:rPr>
           <w:lang w:val="en-AU" w:eastAsia="en-US"/>
         </w:rPr>
-        <w:t xml:space="preserve">This function is implemented by using Django SMTP email backend. For now, we have used our own email address by generating the app password. </w:t>
-      </w:r>
-      <w:proofErr w:type="gramStart"/>
-      <w:r>
-        <w:rPr>
-          <w:lang w:val="en-AU" w:eastAsia="en-US"/>
-        </w:rPr>
-        <w:t>Later on</w:t>
-      </w:r>
-      <w:proofErr w:type="gramEnd"/>
-      <w:r>
-        <w:rPr>
-          <w:lang w:val="en-AU" w:eastAsia="en-US"/>
-        </w:rPr>
-        <w:t>, we can replace with the client one. We have use Gmail so se the host as GMAIL.</w:t>
+        <w:t>This function is implemented by using Django SMTP email backend. For now, we have used our own email address by generating the app password. Later on, we can replace with the client one. We have use Gmail so se the host as GMAIL.</w:t>
       </w:r>
     </w:p>
     <w:p>
@@ -8782,6 +8572,7 @@
       </w:pPr>
       <w:r>
         <w:rPr>
+          <w:noProof/>
           <w:lang w:val="en-AU" w:eastAsia="en-US"/>
         </w:rPr>
         <w:drawing>
@@ -9666,16 +9457,8 @@
               <w:rPr>
                 <w:lang w:val="en-AU" w:eastAsia="en-US"/>
               </w:rPr>
-              <w:t xml:space="preserve">This file contains the collections of intents, responses and text message for the </w:t>
-            </w:r>
-            <w:proofErr w:type="gramStart"/>
-            <w:r>
-              <w:rPr>
-                <w:lang w:val="en-AU" w:eastAsia="en-US"/>
-              </w:rPr>
-              <w:t>user .</w:t>
-            </w:r>
-            <w:proofErr w:type="gramEnd"/>
+              <w:t>This file contains the collections of intents, responses and text message for the user .</w:t>
+            </w:r>
           </w:p>
         </w:tc>
       </w:tr>
@@ -9925,7 +9708,19 @@
               <w:rPr>
                 <w:lang w:val="en-AU" w:eastAsia="en-US"/>
               </w:rPr>
-              <w:t>From this server the RASA farmwork will be running and replying to the response to the user.</w:t>
+              <w:t xml:space="preserve">From this server the RASA </w:t>
+            </w:r>
+            <w:r>
+              <w:rPr>
+                <w:lang w:val="en-AU" w:eastAsia="en-US"/>
+              </w:rPr>
+              <w:t>framework</w:t>
+            </w:r>
+            <w:r>
+              <w:rPr>
+                <w:lang w:val="en-AU" w:eastAsia="en-US"/>
+              </w:rPr>
+              <w:t xml:space="preserve"> will be running and replying to the response to the user.</w:t>
             </w:r>
           </w:p>
         </w:tc>
@@ -10003,28 +9798,14 @@
         <w:rPr>
           <w:lang w:val="en-AU" w:eastAsia="en-US"/>
         </w:rPr>
-        <w:t xml:space="preserve">For issues related to chatbot it </w:t>
+        <w:t xml:space="preserve">For issues related to chatbot it will be seen in the logs through the terminal from where it is being start up. </w:t>
       </w:r>
       <w:r>
         <w:rPr>
           <w:lang w:val="en-AU" w:eastAsia="en-US"/>
         </w:rPr>
-        <w:t>will be seen in the logs through the terminal from where it is being start up.</w:t>
+        <w:t>Also,</w:t>
       </w:r>
-      <w:r>
-        <w:rPr>
-          <w:lang w:val="en-AU" w:eastAsia="en-US"/>
-        </w:rPr>
-        <w:t xml:space="preserve"> </w:t>
-      </w:r>
-      <w:proofErr w:type="gramStart"/>
-      <w:r>
-        <w:rPr>
-          <w:lang w:val="en-AU" w:eastAsia="en-US"/>
-        </w:rPr>
-        <w:t>Also</w:t>
-      </w:r>
-      <w:proofErr w:type="gramEnd"/>
       <w:r>
         <w:rPr>
           <w:lang w:val="en-AU" w:eastAsia="en-US"/>
@@ -11673,6 +11454,7 @@
   <w:style w:type="character" w:default="1" w:styleId="DefaultParagraphFont">
     <w:name w:val="Default Paragraph Font"/>
     <w:uiPriority w:val="1"/>
+    <w:semiHidden/>
     <w:unhideWhenUsed/>
   </w:style>
   <w:style w:type="table" w:default="1" w:styleId="TableNormal">

</xml_diff>